<commit_message>
Actualización de documentos Sprint 3
</commit_message>
<xml_diff>
--- a/Desarrollo/Edutec/Análisis/Project Charter.docx
+++ b/Desarrollo/Edutec/Análisis/Project Charter.docx
@@ -2420,15 +2420,14 @@
               <w:ind w:left="0" w:hanging="2"/>
             </w:pPr>
             <w:r>
-              <w:t>Presentación del proyecto.</w:t>
-            </w:r>
-          </w:p>
-          <w:p>
-            <w:pPr>
-              <w:numPr>
-                <w:ilvl w:val="0"/>
-                <w:numId w:val="7"/>
-              </w:numPr>
+              <w:t>Presentación del proyecto</w:t>
+            </w:r>
+            <w:r>
+              <w:t>.</w:t>
+            </w:r>
+          </w:p>
+          <w:p>
+            <w:pPr>
               <w:pBdr>
                 <w:top w:val="nil"/>
                 <w:left w:val="nil"/>
@@ -2437,23 +2436,7 @@
                 <w:between w:val="nil"/>
               </w:pBdr>
               <w:spacing w:line="240" w:lineRule="auto"/>
-              <w:ind w:left="0" w:hanging="2"/>
-            </w:pPr>
-            <w:r>
-              <w:t>Documento Técnico.</w:t>
-            </w:r>
-          </w:p>
-          <w:p>
-            <w:pPr>
-              <w:pBdr>
-                <w:top w:val="nil"/>
-                <w:left w:val="nil"/>
-                <w:bottom w:val="nil"/>
-                <w:right w:val="nil"/>
-                <w:between w:val="nil"/>
-              </w:pBdr>
-              <w:spacing w:line="240" w:lineRule="auto"/>
-              <w:ind w:left="0" w:hanging="2"/>
+              <w:ind w:leftChars="0" w:left="0" w:firstLineChars="0" w:firstLine="0"/>
             </w:pPr>
           </w:p>
         </w:tc>
@@ -4289,54 +4272,6 @@
                     <w:spacing w:line="240" w:lineRule="auto"/>
                     <w:ind w:left="0" w:hanging="2"/>
                   </w:pPr>
-                </w:p>
-              </w:tc>
-            </w:tr>
-            <w:tr>
-              <w:tc>
-                <w:tcPr>
-                  <w:tcW w:w="5505" w:type="dxa"/>
-                </w:tcPr>
-                <w:p>
-                  <w:pPr>
-                    <w:spacing w:line="240" w:lineRule="auto"/>
-                    <w:ind w:left="0" w:hanging="2"/>
-                  </w:pPr>
-                  <w:r>
-                    <w:t>Aprobación del Documento Técnico.</w:t>
-                  </w:r>
-                </w:p>
-              </w:tc>
-              <w:tc>
-                <w:tcPr>
-                  <w:tcW w:w="1290" w:type="dxa"/>
-                </w:tcPr>
-                <w:p>
-                  <w:pPr>
-                    <w:spacing w:line="240" w:lineRule="auto"/>
-                    <w:ind w:left="0" w:hanging="2"/>
-                    <w:jc w:val="center"/>
-                  </w:pPr>
-                  <w:r>
-                    <w:t>20</w:t>
-                  </w:r>
-                  <w:r>
-                    <w:t>/01/22</w:t>
-                  </w:r>
-                </w:p>
-              </w:tc>
-              <w:tc>
-                <w:tcPr>
-                  <w:tcW w:w="1725" w:type="dxa"/>
-                </w:tcPr>
-                <w:p>
-                  <w:pPr>
-                    <w:spacing w:line="240" w:lineRule="auto"/>
-                    <w:ind w:left="0" w:hanging="2"/>
-                  </w:pPr>
-                  <w:r>
-                    <w:t>Angel Romaní</w:t>
-                  </w:r>
                 </w:p>
               </w:tc>
             </w:tr>
@@ -8732,6 +8667,17 @@
       </w:tblCellMar>
     </w:tblPr>
   </w:style>
+  <w:style w:type="paragraph" w:styleId="Prrafodelista">
+    <w:name w:val="List Paragraph"/>
+    <w:basedOn w:val="Normal"/>
+    <w:uiPriority w:val="34"/>
+    <w:qFormat/>
+    <w:rsid w:val="007201D4"/>
+    <w:pPr>
+      <w:ind w:left="720"/>
+      <w:contextualSpacing/>
+    </w:pPr>
+  </w:style>
 </w:styles>
 </file>
 

</xml_diff>